<commit_message>
proprosta di prog 1
</commit_message>
<xml_diff>
--- a/Moduli partecipanti & proposta/Proposta di progetto.docx
+++ b/Moduli partecipanti & proposta/Proposta di progetto.docx
@@ -120,13 +120,6 @@
           <w:sz w:val="36"/>
         </w:rPr>
         <w:br/>
-      </w:r>
-      <w:r>
-        <w:rPr>
-          <w:rFonts w:ascii="Arial" w:hAnsi="Arial"/>
-          <w:b/>
-          <w:sz w:val="36"/>
-        </w:rPr>
         <w:t xml:space="preserve">Proposta di Progetto </w:t>
       </w:r>
       <w:r>
@@ -193,19 +186,7 @@
         <w:rPr>
           <w:sz w:val="32"/>
         </w:rPr>
-        <w:t>Data: 29/09</w:t>
-      </w:r>
-      <w:r>
-        <w:rPr>
-          <w:sz w:val="32"/>
-        </w:rPr>
-        <w:t>/</w:t>
-      </w:r>
-      <w:r>
-        <w:rPr>
-          <w:sz w:val="32"/>
-        </w:rPr>
-        <w:t>2017</w:t>
+        <w:t>Data: 29/09/2017</w:t>
       </w:r>
     </w:p>
     <w:p>
@@ -402,8 +383,6 @@
               </w:rPr>
               <w:t>051210</w:t>
             </w:r>
-            <w:bookmarkStart w:id="0" w:name="_GoBack"/>
-            <w:bookmarkEnd w:id="0"/>
           </w:p>
         </w:tc>
       </w:tr>
@@ -588,7 +567,31 @@
         </w:rPr>
       </w:pPr>
     </w:p>
-    <w:p/>
+    <w:p>
+      <w:pPr>
+        <w:rPr>
+          <w:sz w:val="28"/>
+          <w:szCs w:val="28"/>
+        </w:rPr>
+      </w:pPr>
+      <w:r>
+        <w:rPr>
+          <w:sz w:val="28"/>
+          <w:szCs w:val="28"/>
+        </w:rPr>
+        <w:t>Vorremmo usare per il progetto il sito creato per l’esame di programmazione web opportunamente modificato e ristretto.</w:t>
+      </w:r>
+      <w:r>
+        <w:rPr>
+          <w:sz w:val="28"/>
+          <w:szCs w:val="28"/>
+        </w:rPr>
+        <w:br/>
+        <w:t>Si tratterebbe di un sito di e-commerce chiamato Quattrocchi.it per la vendita di occhiali da sole.</w:t>
+      </w:r>
+      <w:bookmarkStart w:id="0" w:name="_GoBack"/>
+      <w:bookmarkEnd w:id="0"/>
+    </w:p>
     <w:sectPr>
       <w:pgSz w:w="11906" w:h="16838"/>
       <w:pgMar w:top="1417" w:right="1134" w:bottom="1134" w:left="1134" w:header="708" w:footer="708" w:gutter="0"/>

</xml_diff>